<commit_message>
[new portfolio link for wow project]
</commit_message>
<xml_diff>
--- a/files/BLEIN_videogamepage.docx
+++ b/files/BLEIN_videogamepage.docx
@@ -9,7 +9,6 @@
           <w:rFonts w:ascii="Times New Roman" w:hAnsi="Times New Roman" w:cs="Times New Roman"/>
         </w:rPr>
       </w:pPr>
-      <w:bookmarkStart w:id="0" w:name="_GoBack"/>
       <w:r>
         <w:rPr>
           <w:rFonts w:ascii="Times New Roman" w:hAnsi="Times New Roman" w:cs="Times New Roman"/>
@@ -34,20 +33,7 @@
         <w:rPr>
           <w:rFonts w:ascii="Times New Roman" w:hAnsi="Times New Roman" w:cs="Times New Roman"/>
         </w:rPr>
-        <w:t>World of Warcraft captured at some point over 12 million users</w:t>
-      </w:r>
-      <w:r>
-        <w:rPr>
-          <w:rStyle w:val="FootnoteReference"/>
-          <w:rFonts w:ascii="Times New Roman" w:hAnsi="Times New Roman" w:cs="Times New Roman"/>
-        </w:rPr>
-        <w:footnoteReference w:id="1"/>
-      </w:r>
-      <w:r>
-        <w:rPr>
-          <w:rFonts w:ascii="Times New Roman" w:hAnsi="Times New Roman" w:cs="Times New Roman"/>
-        </w:rPr>
-        <w:t xml:space="preserve"> (Almost half of </w:t>
+        <w:t xml:space="preserve">World of Warcraft captured at some point over 12 million users (Almost half of </w:t>
       </w:r>
       <w:r>
         <w:rPr>
@@ -172,6 +158,8 @@
         </w:rPr>
         <w:t>XXXXX</w:t>
       </w:r>
+      <w:bookmarkStart w:id="0" w:name="_GoBack"/>
+      <w:bookmarkEnd w:id="0"/>
     </w:p>
     <w:p>
       <w:pPr>
@@ -184,7 +172,26 @@
         <w:rPr>
           <w:rFonts w:ascii="Times New Roman" w:hAnsi="Times New Roman" w:cs="Times New Roman"/>
         </w:rPr>
-        <w:t>It covers a lot more content and it is a very comprehensive analysis example for a video game based research paper. Included in the link are source codes (STATA and python) developed (by myself, but I authorize any reproduction/modification)</w:t>
+        <w:t>It covers a lot more content and it is a very comprehensive analysis example for a video game based research paper. Included in the link are source codes (</w:t>
+      </w:r>
+      <w:r>
+        <w:rPr>
+          <w:rFonts w:ascii="Times New Roman" w:hAnsi="Times New Roman" w:cs="Times New Roman"/>
+          <w:b/>
+        </w:rPr>
+        <w:t>STATA and python</w:t>
+      </w:r>
+      <w:r>
+        <w:rPr>
+          <w:rFonts w:ascii="Times New Roman" w:hAnsi="Times New Roman" w:cs="Times New Roman"/>
+        </w:rPr>
+        <w:t>) developed (by myself, but I authorize any reproduction/modification)</w:t>
+      </w:r>
+      <w:r>
+        <w:rPr>
+          <w:rFonts w:ascii="Times New Roman" w:hAnsi="Times New Roman" w:cs="Times New Roman"/>
+        </w:rPr>
+        <w:t>. The dataset used holds over 26 million observations, collected over 3 years.</w:t>
       </w:r>
     </w:p>
     <w:p>
@@ -482,7 +489,7 @@
           <w:rStyle w:val="FootnoteReference"/>
           <w:rFonts w:ascii="Times New Roman" w:eastAsia="Times New Roman" w:hAnsi="Times New Roman" w:cs="Times New Roman"/>
         </w:rPr>
-        <w:footnoteReference w:id="2"/>
+        <w:footnoteReference w:id="1"/>
       </w:r>
     </w:p>
     <w:p>
@@ -641,7 +648,6 @@
       <w:r>
         <w:t xml:space="preserve">Thanks to a simple time trend analysis such as the one performed, game designers can predict crowded times and allocate proper server space. For less crowded times, they can reduce server allocation and save money. </w:t>
       </w:r>
-      <w:bookmarkEnd w:id="0"/>
     </w:p>
     <w:sectPr>
       <w:pgSz w:w="12240" w:h="15840"/>
@@ -701,13 +707,6 @@
     </w:p>
   </w:footnote>
   <w:footnote w:id="1">
-    <w:p>
-      <w:pPr>
-        <w:pStyle w:val="FootnoteText"/>
-      </w:pPr>
-    </w:p>
-  </w:footnote>
-  <w:footnote w:id="2">
     <w:p>
       <w:pPr>
         <w:pStyle w:val="FootnoteText"/>
@@ -1623,11 +1622,11 @@
           <c:showBubbleSize val="0"/>
         </c:dLbls>
         <c:smooth val="0"/>
-        <c:axId val="1516428080"/>
-        <c:axId val="1516430256"/>
+        <c:axId val="1010947296"/>
+        <c:axId val="1010946208"/>
       </c:lineChart>
       <c:catAx>
-        <c:axId val="1516428080"/>
+        <c:axId val="1010947296"/>
         <c:scaling>
           <c:orientation val="minMax"/>
         </c:scaling>
@@ -1728,7 +1727,7 @@
             <a:endParaRPr lang="en-US"/>
           </a:p>
         </c:txPr>
-        <c:crossAx val="1516430256"/>
+        <c:crossAx val="1010946208"/>
         <c:crosses val="autoZero"/>
         <c:auto val="1"/>
         <c:lblAlgn val="ctr"/>
@@ -1736,7 +1735,7 @@
         <c:noMultiLvlLbl val="0"/>
       </c:catAx>
       <c:valAx>
-        <c:axId val="1516430256"/>
+        <c:axId val="1010946208"/>
         <c:scaling>
           <c:orientation val="minMax"/>
         </c:scaling>
@@ -1847,7 +1846,7 @@
             <a:endParaRPr lang="en-US"/>
           </a:p>
         </c:txPr>
-        <c:crossAx val="1516428080"/>
+        <c:crossAx val="1010947296"/>
         <c:crosses val="autoZero"/>
         <c:crossBetween val="between"/>
       </c:valAx>
@@ -2416,11 +2415,11 @@
           <c:showBubbleSize val="0"/>
         </c:dLbls>
         <c:smooth val="0"/>
-        <c:axId val="1516431888"/>
-        <c:axId val="1516427536"/>
+        <c:axId val="1016943632"/>
+        <c:axId val="1016937104"/>
       </c:lineChart>
       <c:catAx>
-        <c:axId val="1516431888"/>
+        <c:axId val="1016943632"/>
         <c:scaling>
           <c:orientation val="minMax"/>
         </c:scaling>
@@ -2517,7 +2516,7 @@
             <a:endParaRPr lang="en-US"/>
           </a:p>
         </c:txPr>
-        <c:crossAx val="1516427536"/>
+        <c:crossAx val="1016937104"/>
         <c:crosses val="autoZero"/>
         <c:auto val="1"/>
         <c:lblAlgn val="ctr"/>
@@ -2525,7 +2524,7 @@
         <c:noMultiLvlLbl val="0"/>
       </c:catAx>
       <c:valAx>
-        <c:axId val="1516427536"/>
+        <c:axId val="1016937104"/>
         <c:scaling>
           <c:orientation val="minMax"/>
         </c:scaling>
@@ -2636,7 +2635,7 @@
             <a:endParaRPr lang="en-US"/>
           </a:p>
         </c:txPr>
-        <c:crossAx val="1516431888"/>
+        <c:crossAx val="1016943632"/>
         <c:crosses val="autoZero"/>
         <c:crossBetween val="between"/>
       </c:valAx>

</xml_diff>